<commit_message>
Minor change to documentatio layout
</commit_message>
<xml_diff>
--- a/documentation_parts.docx
+++ b/documentation_parts.docx
@@ -114,23 +114,13 @@
         <w:pStyle w:val="NormalWeb"/>
         <w:ind w:left="851" w:hanging="710"/>
       </w:pPr>
-      <w:proofErr w:type="gramStart"/>
-      <w:r>
-        <w:rPr>
-          <w:rFonts w:ascii="LucidaSansUnicode" w:hAnsi="LucidaSansUnicode"/>
-          <w:sz w:val="22"/>
-          <w:szCs w:val="22"/>
-        </w:rPr>
-        <w:t>1.1  Software</w:t>
-      </w:r>
-      <w:proofErr w:type="gramEnd"/>
-      <w:r>
-        <w:rPr>
-          <w:rFonts w:ascii="LucidaSansUnicode" w:hAnsi="LucidaSansUnicode"/>
-          <w:sz w:val="22"/>
-          <w:szCs w:val="22"/>
-        </w:rPr>
-        <w:t xml:space="preserve"> Architecture </w:t>
+      <w:r>
+        <w:rPr>
+          <w:rFonts w:ascii="LucidaSansUnicode" w:hAnsi="LucidaSansUnicode"/>
+          <w:sz w:val="22"/>
+          <w:szCs w:val="22"/>
+        </w:rPr>
+        <w:t xml:space="preserve">1.1  Software Architecture </w:t>
       </w:r>
     </w:p>
     <w:p>
@@ -138,23 +128,13 @@
         <w:pStyle w:val="NormalWeb"/>
         <w:ind w:left="851" w:hanging="710"/>
       </w:pPr>
-      <w:proofErr w:type="gramStart"/>
-      <w:r>
-        <w:rPr>
-          <w:rFonts w:ascii="LucidaSansUnicode" w:hAnsi="LucidaSansUnicode"/>
-          <w:sz w:val="22"/>
-          <w:szCs w:val="22"/>
-        </w:rPr>
-        <w:t>1.2  Software</w:t>
-      </w:r>
-      <w:proofErr w:type="gramEnd"/>
-      <w:r>
-        <w:rPr>
-          <w:rFonts w:ascii="LucidaSansUnicode" w:hAnsi="LucidaSansUnicode"/>
-          <w:sz w:val="22"/>
-          <w:szCs w:val="22"/>
-        </w:rPr>
-        <w:t xml:space="preserve"> Map </w:t>
+      <w:r>
+        <w:rPr>
+          <w:rFonts w:ascii="LucidaSansUnicode" w:hAnsi="LucidaSansUnicode"/>
+          <w:sz w:val="22"/>
+          <w:szCs w:val="22"/>
+        </w:rPr>
+        <w:t xml:space="preserve">1.2  Software Map </w:t>
       </w:r>
     </w:p>
     <w:p>
@@ -162,23 +142,13 @@
         <w:pStyle w:val="NormalWeb"/>
         <w:ind w:left="851" w:hanging="710"/>
       </w:pPr>
-      <w:proofErr w:type="gramStart"/>
-      <w:r>
-        <w:rPr>
-          <w:rFonts w:ascii="LucidaSansUnicode" w:hAnsi="LucidaSansUnicode"/>
-          <w:sz w:val="22"/>
-          <w:szCs w:val="22"/>
-        </w:rPr>
-        <w:t>1.3  How</w:t>
-      </w:r>
-      <w:proofErr w:type="gramEnd"/>
-      <w:r>
-        <w:rPr>
-          <w:rFonts w:ascii="LucidaSansUnicode" w:hAnsi="LucidaSansUnicode"/>
-          <w:sz w:val="22"/>
-          <w:szCs w:val="22"/>
-        </w:rPr>
-        <w:t xml:space="preserve"> to run </w:t>
+      <w:r>
+        <w:rPr>
+          <w:rFonts w:ascii="LucidaSansUnicode" w:hAnsi="LucidaSansUnicode"/>
+          <w:sz w:val="22"/>
+          <w:szCs w:val="22"/>
+        </w:rPr>
+        <w:t xml:space="preserve">1.3  How to run </w:t>
       </w:r>
       <w:r>
         <w:rPr>
@@ -216,7 +186,6 @@
         <w:pStyle w:val="NormalWeb"/>
         <w:ind w:left="851" w:hanging="131"/>
       </w:pPr>
-      <w:proofErr w:type="gramStart"/>
       <w:r>
         <w:rPr>
           <w:rFonts w:ascii="LucidaSansUnicode" w:hAnsi="LucidaSansUnicode"/>
@@ -231,16 +200,7 @@
           <w:sz w:val="22"/>
           <w:szCs w:val="22"/>
         </w:rPr>
-        <w:t>HTML</w:t>
-      </w:r>
-      <w:proofErr w:type="gramEnd"/>
-      <w:r>
-        <w:rPr>
-          <w:rFonts w:ascii="LucidaSansUnicode" w:hAnsi="LucidaSansUnicode"/>
-          <w:sz w:val="22"/>
-          <w:szCs w:val="22"/>
-        </w:rPr>
-        <w:t xml:space="preserve">/CSS </w:t>
+        <w:t xml:space="preserve">HTML/CSS </w:t>
       </w:r>
     </w:p>
     <w:p>
@@ -248,16 +208,66 @@
         <w:pStyle w:val="NormalWeb"/>
         <w:ind w:left="851" w:hanging="131"/>
       </w:pPr>
-      <w:proofErr w:type="gramStart"/>
-      <w:r>
-        <w:rPr>
-          <w:rFonts w:ascii="LucidaSansUnicode" w:hAnsi="LucidaSansUnicode"/>
-          <w:sz w:val="22"/>
-          <w:szCs w:val="22"/>
-        </w:rPr>
-        <w:t>1.4.2  MySQL</w:t>
-      </w:r>
-      <w:proofErr w:type="gramEnd"/>
+      <w:r>
+        <w:rPr>
+          <w:rFonts w:ascii="LucidaSansUnicode" w:hAnsi="LucidaSansUnicode"/>
+          <w:sz w:val="22"/>
+          <w:szCs w:val="22"/>
+        </w:rPr>
+        <w:t xml:space="preserve">1.4.2  MySQL </w:t>
+      </w:r>
+      <w:r>
+        <w:rPr>
+          <w:rFonts w:ascii="LucidaSansUnicode" w:hAnsi="LucidaSansUnicode"/>
+          <w:sz w:val="22"/>
+          <w:szCs w:val="22"/>
+        </w:rPr>
+        <w:t>(why MySQL? Other option weaknesses)</w:t>
+      </w:r>
+    </w:p>
+    <w:p>
+      <w:pPr>
+        <w:pStyle w:val="NormalWeb"/>
+        <w:ind w:left="851" w:hanging="131"/>
+      </w:pPr>
+      <w:r>
+        <w:rPr>
+          <w:rFonts w:ascii="LucidaSansUnicode" w:hAnsi="LucidaSansUnicode"/>
+          <w:sz w:val="22"/>
+          <w:szCs w:val="22"/>
+        </w:rPr>
+        <w:t>1.4.3  </w:t>
+      </w:r>
+      <w:r>
+        <w:rPr>
+          <w:rFonts w:ascii="LucidaSansUnicode" w:hAnsi="LucidaSansUnicode"/>
+          <w:sz w:val="22"/>
+          <w:szCs w:val="22"/>
+        </w:rPr>
+        <w:t xml:space="preserve">Packages/Systems Used </w:t>
+      </w:r>
+    </w:p>
+    <w:p>
+      <w:pPr>
+        <w:pStyle w:val="NormalWeb"/>
+        <w:ind w:left="851" w:hanging="131"/>
+      </w:pPr>
+      <w:r>
+        <w:rPr>
+          <w:rFonts w:ascii="LucidaSansUnicode" w:hAnsi="LucidaSansUnicode"/>
+          <w:sz w:val="22"/>
+          <w:szCs w:val="22"/>
+        </w:rPr>
+        <w:t>1.4.4  </w:t>
+      </w:r>
+      <w:r>
+        <w:rPr>
+          <w:rFonts w:ascii="LucidaSansUnicode" w:hAnsi="LucidaSansUnicode"/>
+          <w:sz w:val="22"/>
+          <w:szCs w:val="22"/>
+        </w:rPr>
+        <w:t>Oracel SQL Developer</w:t>
+      </w:r>
       <w:r>
         <w:rPr>
           <w:rFonts w:ascii="LucidaSansUnicode" w:hAnsi="LucidaSansUnicode"/>
@@ -266,13 +276,131 @@
         </w:rPr>
         <w:t xml:space="preserve"> </w:t>
       </w:r>
-      <w:r>
-        <w:rPr>
-          <w:rFonts w:ascii="LucidaSansUnicode" w:hAnsi="LucidaSansUnicode"/>
-          <w:sz w:val="22"/>
-          <w:szCs w:val="22"/>
-        </w:rPr>
-        <w:t xml:space="preserve">(why </w:t>
+    </w:p>
+    <w:p>
+      <w:pPr>
+        <w:pStyle w:val="NormalWeb"/>
+        <w:ind w:left="851" w:hanging="710"/>
+        <w:rPr>
+          <w:rFonts w:ascii="LucidaSansUnicode" w:hAnsi="LucidaSansUnicode"/>
+          <w:sz w:val="22"/>
+          <w:szCs w:val="22"/>
+        </w:rPr>
+      </w:pPr>
+      <w:r>
+        <w:rPr>
+          <w:rFonts w:ascii="LucidaSansUnicode" w:hAnsi="LucidaSansUnicode"/>
+          <w:sz w:val="22"/>
+          <w:szCs w:val="22"/>
+        </w:rPr>
+        <w:t xml:space="preserve">1.5   </w:t>
+      </w:r>
+      <w:r>
+        <w:rPr>
+          <w:rFonts w:ascii="LucidaSansUnicode" w:hAnsi="LucidaSansUnicode"/>
+          <w:sz w:val="22"/>
+          <w:szCs w:val="22"/>
+        </w:rPr>
+        <w:t>Flask (why Flask? Other option weaknesses)</w:t>
+      </w:r>
+    </w:p>
+    <w:p>
+      <w:pPr>
+        <w:pStyle w:val="NormalWeb"/>
+      </w:pPr>
+      <w:r>
+        <w:rPr>
+          <w:rFonts w:ascii="LucidaSansUnicode" w:hAnsi="LucidaSansUnicode"/>
+          <w:sz w:val="22"/>
+          <w:szCs w:val="22"/>
+        </w:rPr>
+        <w:t>1.6 Getting the Data (Scraping- specific way? Advantages of that method? Other ways?)</w:t>
+      </w:r>
+    </w:p>
+    <w:p>
+      <w:pPr>
+        <w:pStyle w:val="NormalWeb"/>
+        <w:ind w:firstLine="720"/>
+        <w:rPr>
+          <w:rFonts w:ascii="LucidaSansUnicode" w:hAnsi="LucidaSansUnicode"/>
+          <w:sz w:val="22"/>
+          <w:szCs w:val="22"/>
+        </w:rPr>
+      </w:pPr>
+      <w:r>
+        <w:rPr>
+          <w:rFonts w:ascii="LucidaSansUnicode" w:hAnsi="LucidaSansUnicode"/>
+          <w:sz w:val="22"/>
+          <w:szCs w:val="22"/>
+        </w:rPr>
+        <w:t>1.6.1 DNA and protein sequences</w:t>
+      </w:r>
+    </w:p>
+    <w:p>
+      <w:pPr>
+        <w:pStyle w:val="NormalWeb"/>
+        <w:ind w:firstLine="720"/>
+      </w:pPr>
+      <w:r>
+        <w:rPr>
+          <w:rFonts w:ascii="LucidaSansUnicode" w:hAnsi="LucidaSansUnicode"/>
+          <w:sz w:val="22"/>
+          <w:szCs w:val="22"/>
+        </w:rPr>
+        <w:t>1.6.1 Inhibitor sequences</w:t>
+      </w:r>
+    </w:p>
+    <w:p>
+      <w:pPr>
+        <w:pStyle w:val="NormalWeb"/>
+        <w:ind w:firstLine="720"/>
+      </w:pPr>
+      <w:r>
+        <w:rPr>
+          <w:rFonts w:ascii="LucidaSansUnicode" w:hAnsi="LucidaSansUnicode"/>
+          <w:sz w:val="22"/>
+          <w:szCs w:val="22"/>
+        </w:rPr>
+        <w:t>1.6.1</w:t>
+      </w:r>
+      <w:bookmarkStart w:id="0" w:name="_GoBack"/>
+      <w:bookmarkEnd w:id="0"/>
+      <w:r>
+        <w:rPr>
+          <w:rFonts w:ascii="LucidaSansUnicode" w:hAnsi="LucidaSansUnicode"/>
+          <w:sz w:val="22"/>
+          <w:szCs w:val="22"/>
+        </w:rPr>
+        <w:t xml:space="preserve"> Removing Duplicates in data</w:t>
+      </w:r>
+    </w:p>
+    <w:p>
+      <w:pPr>
+        <w:pStyle w:val="NormalWeb"/>
+      </w:pPr>
+      <w:r>
+        <w:rPr>
+          <w:rFonts w:ascii="LucidaSansUnicode" w:hAnsi="LucidaSansUnicode"/>
+          <w:sz w:val="22"/>
+          <w:szCs w:val="22"/>
+        </w:rPr>
+        <w:t>1.</w:t>
+      </w:r>
+      <w:r>
+        <w:rPr>
+          <w:rFonts w:ascii="LucidaSansUnicode" w:hAnsi="LucidaSansUnicode"/>
+          <w:sz w:val="22"/>
+          <w:szCs w:val="22"/>
+        </w:rPr>
+        <w:t>7</w:t>
+      </w:r>
+      <w:r>
+        <w:rPr>
+          <w:rFonts w:ascii="LucidaSansUnicode" w:hAnsi="LucidaSansUnicode"/>
+          <w:sz w:val="22"/>
+          <w:szCs w:val="22"/>
+        </w:rPr>
+        <w:t xml:space="preserve">  </w:t>
       </w:r>
       <w:r>
         <w:rPr>
@@ -288,7 +416,15 @@
           <w:sz w:val="22"/>
           <w:szCs w:val="22"/>
         </w:rPr>
-        <w:t>? Other option weaknesses)</w:t>
+        <w:t xml:space="preserve"> Database </w:t>
+      </w:r>
+      <w:r>
+        <w:rPr>
+          <w:rFonts w:ascii="LucidaSansUnicode" w:hAnsi="LucidaSansUnicode"/>
+          <w:sz w:val="22"/>
+          <w:szCs w:val="22"/>
+        </w:rPr>
+        <w:t>(advantages, why not use CSV, limitations of our design)</w:t>
       </w:r>
     </w:p>
     <w:p>
@@ -296,31 +432,61 @@
         <w:pStyle w:val="NormalWeb"/>
         <w:ind w:left="851" w:hanging="131"/>
       </w:pPr>
-      <w:proofErr w:type="gramStart"/>
-      <w:r>
-        <w:rPr>
-          <w:rFonts w:ascii="LucidaSansUnicode" w:hAnsi="LucidaSansUnicode"/>
-          <w:sz w:val="22"/>
-          <w:szCs w:val="22"/>
-        </w:rPr>
-        <w:t>1.4.3  </w:t>
-      </w:r>
-      <w:r>
-        <w:rPr>
-          <w:rFonts w:ascii="LucidaSansUnicode" w:hAnsi="LucidaSansUnicode"/>
-          <w:sz w:val="22"/>
-          <w:szCs w:val="22"/>
-        </w:rPr>
-        <w:t>Packages</w:t>
-      </w:r>
-      <w:proofErr w:type="gramEnd"/>
-      <w:r>
-        <w:rPr>
-          <w:rFonts w:ascii="LucidaSansUnicode" w:hAnsi="LucidaSansUnicode"/>
-          <w:sz w:val="22"/>
-          <w:szCs w:val="22"/>
-        </w:rPr>
-        <w:t xml:space="preserve">/Systems Used </w:t>
+      <w:r>
+        <w:rPr>
+          <w:rFonts w:ascii="LucidaSansUnicode" w:hAnsi="LucidaSansUnicode"/>
+          <w:sz w:val="22"/>
+          <w:szCs w:val="22"/>
+        </w:rPr>
+        <w:t>1.</w:t>
+      </w:r>
+      <w:r>
+        <w:rPr>
+          <w:rFonts w:ascii="LucidaSansUnicode" w:hAnsi="LucidaSansUnicode"/>
+          <w:sz w:val="22"/>
+          <w:szCs w:val="22"/>
+        </w:rPr>
+        <w:t>7</w:t>
+      </w:r>
+      <w:r>
+        <w:rPr>
+          <w:rFonts w:ascii="LucidaSansUnicode" w:hAnsi="LucidaSansUnicode"/>
+          <w:sz w:val="22"/>
+          <w:szCs w:val="22"/>
+        </w:rPr>
+        <w:t>.</w:t>
+      </w:r>
+      <w:r>
+        <w:rPr>
+          <w:rFonts w:ascii="LucidaSansUnicode" w:hAnsi="LucidaSansUnicode"/>
+          <w:sz w:val="22"/>
+          <w:szCs w:val="22"/>
+        </w:rPr>
+        <w:t>1</w:t>
+      </w:r>
+      <w:r>
+        <w:rPr>
+          <w:rFonts w:ascii="LucidaSansUnicode" w:hAnsi="LucidaSansUnicode"/>
+          <w:sz w:val="22"/>
+          <w:szCs w:val="22"/>
+        </w:rPr>
+        <w:t xml:space="preserve">  </w:t>
+      </w:r>
+      <w:r>
+        <w:rPr>
+          <w:rFonts w:ascii="LucidaSansUnicode" w:hAnsi="LucidaSansUnicode"/>
+          <w:sz w:val="22"/>
+          <w:szCs w:val="22"/>
+        </w:rPr>
+        <w:t xml:space="preserve">DNA sequence and genome browser </w:t>
+      </w:r>
+      <w:r>
+        <w:rPr>
+          <w:rFonts w:ascii="LucidaSansUnicode" w:hAnsi="LucidaSansUnicode"/>
+          <w:sz w:val="22"/>
+          <w:szCs w:val="22"/>
+        </w:rPr>
+        <w:t xml:space="preserve"> </w:t>
       </w:r>
     </w:p>
     <w:p>
@@ -328,268 +494,45 @@
         <w:pStyle w:val="NormalWeb"/>
         <w:ind w:left="851" w:hanging="131"/>
       </w:pPr>
-      <w:proofErr w:type="gramStart"/>
-      <w:r>
-        <w:rPr>
-          <w:rFonts w:ascii="LucidaSansUnicode" w:hAnsi="LucidaSansUnicode"/>
-          <w:sz w:val="22"/>
-          <w:szCs w:val="22"/>
-        </w:rPr>
-        <w:t>1.4.4  </w:t>
-      </w:r>
-      <w:proofErr w:type="spellStart"/>
-      <w:r>
-        <w:rPr>
-          <w:rFonts w:ascii="LucidaSansUnicode" w:hAnsi="LucidaSansUnicode"/>
-          <w:sz w:val="22"/>
-          <w:szCs w:val="22"/>
-        </w:rPr>
-        <w:t>Oracel</w:t>
-      </w:r>
-      <w:proofErr w:type="spellEnd"/>
-      <w:proofErr w:type="gramEnd"/>
-      <w:r>
-        <w:rPr>
-          <w:rFonts w:ascii="LucidaSansUnicode" w:hAnsi="LucidaSansUnicode"/>
-          <w:sz w:val="22"/>
-          <w:szCs w:val="22"/>
-        </w:rPr>
-        <w:t xml:space="preserve"> SQL Developer</w:t>
-      </w:r>
-      <w:r>
-        <w:rPr>
-          <w:rFonts w:ascii="LucidaSansUnicode" w:hAnsi="LucidaSansUnicode"/>
-          <w:sz w:val="22"/>
-          <w:szCs w:val="22"/>
-        </w:rPr>
-        <w:t xml:space="preserve"> </w:t>
-      </w:r>
-    </w:p>
-    <w:p>
-      <w:pPr>
-        <w:pStyle w:val="NormalWeb"/>
-        <w:ind w:left="851" w:hanging="710"/>
-      </w:pPr>
-      <w:r>
-        <w:rPr>
-          <w:rFonts w:ascii="LucidaSansUnicode" w:hAnsi="LucidaSansUnicode"/>
-          <w:sz w:val="22"/>
-          <w:szCs w:val="22"/>
-        </w:rPr>
-        <w:t xml:space="preserve">1.5   </w:t>
-      </w:r>
-      <w:r>
-        <w:rPr>
-          <w:rFonts w:ascii="LucidaSansUnicode" w:hAnsi="LucidaSansUnicode"/>
-          <w:sz w:val="22"/>
-          <w:szCs w:val="22"/>
-        </w:rPr>
-        <w:t>Flask (why Flask? Other option weaknesses)</w:t>
-      </w:r>
-    </w:p>
-    <w:p>
-      <w:pPr>
-        <w:pStyle w:val="NormalWeb"/>
-        <w:ind w:left="851" w:hanging="710"/>
-      </w:pPr>
-      <w:proofErr w:type="gramStart"/>
-      <w:r>
-        <w:rPr>
-          <w:rFonts w:ascii="LucidaSansUnicode" w:hAnsi="LucidaSansUnicode"/>
-          <w:sz w:val="22"/>
-          <w:szCs w:val="22"/>
-        </w:rPr>
-        <w:t>1.6  </w:t>
-      </w:r>
-      <w:r>
-        <w:rPr>
-          <w:rFonts w:ascii="LucidaSansUnicode" w:hAnsi="LucidaSansUnicode"/>
-          <w:sz w:val="22"/>
-          <w:szCs w:val="22"/>
-        </w:rPr>
-        <w:t>MySQL</w:t>
-      </w:r>
-      <w:proofErr w:type="gramEnd"/>
-      <w:r>
-        <w:rPr>
-          <w:rFonts w:ascii="LucidaSansUnicode" w:hAnsi="LucidaSansUnicode"/>
-          <w:sz w:val="22"/>
-          <w:szCs w:val="22"/>
-        </w:rPr>
-        <w:t xml:space="preserve"> Database </w:t>
-      </w:r>
-      <w:r>
-        <w:rPr>
-          <w:rFonts w:ascii="LucidaSansUnicode" w:hAnsi="LucidaSansUnicode"/>
-          <w:sz w:val="22"/>
-          <w:szCs w:val="22"/>
-        </w:rPr>
-        <w:t>(advantages, why not use CSV, limitations of our design)</w:t>
-      </w:r>
-    </w:p>
-    <w:p>
-      <w:pPr>
-        <w:pStyle w:val="NormalWeb"/>
-        <w:ind w:left="851" w:hanging="131"/>
-      </w:pPr>
-      <w:r>
-        <w:rPr>
-          <w:rFonts w:ascii="LucidaSansUnicode" w:hAnsi="LucidaSansUnicode"/>
-          <w:sz w:val="22"/>
-          <w:szCs w:val="22"/>
-        </w:rPr>
-        <w:t xml:space="preserve">1.6.1 Getting the Data </w:t>
-      </w:r>
-      <w:r>
-        <w:rPr>
-          <w:rFonts w:ascii="LucidaSansUnicode" w:hAnsi="LucidaSansUnicode"/>
-          <w:sz w:val="22"/>
-          <w:szCs w:val="22"/>
-        </w:rPr>
-        <w:t>(Scraping- specific way? Advantages of that method? Other ways?)</w:t>
-      </w:r>
-    </w:p>
-    <w:p>
-      <w:pPr>
-        <w:pStyle w:val="NormalWeb"/>
-        <w:ind w:left="720" w:firstLine="720"/>
-        <w:rPr>
-          <w:rFonts w:ascii="LucidaSansUnicode" w:hAnsi="LucidaSansUnicode"/>
-          <w:sz w:val="22"/>
-          <w:szCs w:val="22"/>
-        </w:rPr>
-      </w:pPr>
-      <w:r>
-        <w:rPr>
-          <w:rFonts w:ascii="LucidaSansUnicode" w:hAnsi="LucidaSansUnicode"/>
-          <w:sz w:val="22"/>
-          <w:szCs w:val="22"/>
-        </w:rPr>
-        <w:t xml:space="preserve">1.6.1.1 </w:t>
-      </w:r>
-      <w:r>
-        <w:rPr>
-          <w:rFonts w:ascii="LucidaSansUnicode" w:hAnsi="LucidaSansUnicode"/>
-          <w:sz w:val="22"/>
-          <w:szCs w:val="22"/>
-        </w:rPr>
-        <w:t>DNA and protein sequences</w:t>
-      </w:r>
-    </w:p>
-    <w:p>
-      <w:pPr>
-        <w:pStyle w:val="NormalWeb"/>
-        <w:ind w:left="720" w:firstLine="720"/>
-      </w:pPr>
-      <w:r>
-        <w:rPr>
-          <w:rFonts w:ascii="LucidaSansUnicode" w:hAnsi="LucidaSansUnicode"/>
-          <w:sz w:val="22"/>
-          <w:szCs w:val="22"/>
-        </w:rPr>
-        <w:t>1.6.1.1</w:t>
-      </w:r>
-      <w:r>
-        <w:rPr>
-          <w:rFonts w:ascii="LucidaSansUnicode" w:hAnsi="LucidaSansUnicode"/>
-          <w:sz w:val="22"/>
-          <w:szCs w:val="22"/>
-        </w:rPr>
-        <w:t xml:space="preserve"> </w:t>
-      </w:r>
-      <w:r>
-        <w:rPr>
-          <w:rFonts w:ascii="LucidaSansUnicode" w:hAnsi="LucidaSansUnicode"/>
-          <w:sz w:val="22"/>
-          <w:szCs w:val="22"/>
-        </w:rPr>
-        <w:t>Inhibitor sequences</w:t>
-      </w:r>
-    </w:p>
-    <w:p>
-      <w:pPr>
-        <w:pStyle w:val="NormalWeb"/>
-        <w:ind w:left="851" w:firstLine="589"/>
-      </w:pPr>
-      <w:r>
-        <w:rPr>
-          <w:rFonts w:ascii="LucidaSansUnicode" w:hAnsi="LucidaSansUnicode"/>
-          <w:sz w:val="22"/>
-          <w:szCs w:val="22"/>
-        </w:rPr>
-        <w:t xml:space="preserve">1.6.1.2 </w:t>
-      </w:r>
-      <w:r>
-        <w:rPr>
-          <w:rFonts w:ascii="LucidaSansUnicode" w:hAnsi="LucidaSansUnicode"/>
-          <w:sz w:val="22"/>
-          <w:szCs w:val="22"/>
-        </w:rPr>
-        <w:t>Removing Duplicates in data</w:t>
-      </w:r>
-    </w:p>
-    <w:p>
-      <w:pPr>
-        <w:pStyle w:val="NormalWeb"/>
-        <w:ind w:left="851" w:hanging="131"/>
-      </w:pPr>
-      <w:proofErr w:type="gramStart"/>
-      <w:r>
-        <w:rPr>
-          <w:rFonts w:ascii="LucidaSansUnicode" w:hAnsi="LucidaSansUnicode"/>
-          <w:sz w:val="22"/>
-          <w:szCs w:val="22"/>
-        </w:rPr>
-        <w:t>1.6.2  </w:t>
-      </w:r>
-      <w:r>
-        <w:rPr>
-          <w:rFonts w:ascii="LucidaSansUnicode" w:hAnsi="LucidaSansUnicode"/>
-          <w:sz w:val="22"/>
-          <w:szCs w:val="22"/>
-        </w:rPr>
-        <w:t>DNA</w:t>
-      </w:r>
-      <w:proofErr w:type="gramEnd"/>
-      <w:r>
-        <w:rPr>
-          <w:rFonts w:ascii="LucidaSansUnicode" w:hAnsi="LucidaSansUnicode"/>
-          <w:sz w:val="22"/>
-          <w:szCs w:val="22"/>
-        </w:rPr>
-        <w:t xml:space="preserve"> sequence and genome browser </w:t>
-      </w:r>
-      <w:r>
-        <w:rPr>
-          <w:rFonts w:ascii="LucidaSansUnicode" w:hAnsi="LucidaSansUnicode"/>
-          <w:sz w:val="22"/>
-          <w:szCs w:val="22"/>
-        </w:rPr>
-        <w:t xml:space="preserve"> </w:t>
-      </w:r>
-    </w:p>
-    <w:p>
-      <w:pPr>
-        <w:pStyle w:val="NormalWeb"/>
-        <w:ind w:left="851" w:hanging="131"/>
-      </w:pPr>
-      <w:proofErr w:type="gramStart"/>
-      <w:r>
-        <w:rPr>
-          <w:rFonts w:ascii="LucidaSansUnicode" w:hAnsi="LucidaSansUnicode"/>
-          <w:sz w:val="22"/>
-          <w:szCs w:val="22"/>
-        </w:rPr>
-        <w:t>1.6.3  Database</w:t>
-      </w:r>
-      <w:proofErr w:type="gramEnd"/>
-      <w:r>
-        <w:rPr>
-          <w:rFonts w:ascii="LucidaSansUnicode" w:hAnsi="LucidaSansUnicode"/>
-          <w:sz w:val="22"/>
-          <w:szCs w:val="22"/>
-        </w:rPr>
-        <w:t xml:space="preserve"> Relationship Diagram </w:t>
+      <w:r>
+        <w:rPr>
+          <w:rFonts w:ascii="LucidaSansUnicode" w:hAnsi="LucidaSansUnicode"/>
+          <w:sz w:val="22"/>
+          <w:szCs w:val="22"/>
+        </w:rPr>
+        <w:t>1.</w:t>
+      </w:r>
+      <w:r>
+        <w:rPr>
+          <w:rFonts w:ascii="LucidaSansUnicode" w:hAnsi="LucidaSansUnicode"/>
+          <w:sz w:val="22"/>
+          <w:szCs w:val="22"/>
+        </w:rPr>
+        <w:t>7</w:t>
+      </w:r>
+      <w:r>
+        <w:rPr>
+          <w:rFonts w:ascii="LucidaSansUnicode" w:hAnsi="LucidaSansUnicode"/>
+          <w:sz w:val="22"/>
+          <w:szCs w:val="22"/>
+        </w:rPr>
+        <w:t>.</w:t>
+      </w:r>
+      <w:r>
+        <w:rPr>
+          <w:rFonts w:ascii="LucidaSansUnicode" w:hAnsi="LucidaSansUnicode"/>
+          <w:sz w:val="22"/>
+          <w:szCs w:val="22"/>
+        </w:rPr>
+        <w:t>2</w:t>
+      </w:r>
+      <w:r>
+        <w:rPr>
+          <w:rFonts w:ascii="LucidaSansUnicode" w:hAnsi="LucidaSansUnicode"/>
+          <w:sz w:val="22"/>
+          <w:szCs w:val="22"/>
+        </w:rPr>
+        <w:t xml:space="preserve">  Database Relationship Diagram </w:t>
       </w:r>
       <w:r>
         <w:rPr>
@@ -939,18 +882,8 @@
           <w:sz w:val="22"/>
           <w:szCs w:val="22"/>
         </w:rPr>
-        <w:t>/</w:t>
-      </w:r>
-      <w:proofErr w:type="spellStart"/>
-      <w:r>
-        <w:rPr>
-          <w:rFonts w:ascii="LucidaSansUnicode" w:hAnsi="LucidaSansUnicode"/>
-          <w:sz w:val="22"/>
-          <w:szCs w:val="22"/>
-        </w:rPr>
-        <w:t>tsv</w:t>
-      </w:r>
-      <w:proofErr w:type="spellEnd"/>
+        <w:t>/tsv</w:t>
+      </w:r>
       <w:r>
         <w:rPr>
           <w:rFonts w:ascii="LucidaSansUnicode" w:hAnsi="LucidaSansUnicode"/>
@@ -1065,23 +998,7 @@
           <w:sz w:val="22"/>
           <w:szCs w:val="22"/>
         </w:rPr>
-        <w:t>2.6.1.</w:t>
-      </w:r>
-      <w:r>
-        <w:rPr>
-          <w:rFonts w:ascii="LucidaSansUnicode" w:hAnsi="LucidaSansUnicode"/>
-          <w:sz w:val="22"/>
-          <w:szCs w:val="22"/>
-        </w:rPr>
-        <w:t>5</w:t>
-      </w:r>
-      <w:r>
-        <w:rPr>
-          <w:rFonts w:ascii="LucidaSansUnicode" w:hAnsi="LucidaSansUnicode"/>
-          <w:sz w:val="22"/>
-          <w:szCs w:val="22"/>
-        </w:rPr>
-        <w:t xml:space="preserve"> Upload of files (larger files)</w:t>
+        <w:t>2.6.1.5 Upload of files (larger files)</w:t>
       </w:r>
     </w:p>
     <w:p>
@@ -1116,15 +1033,7 @@
           <w:sz w:val="22"/>
           <w:szCs w:val="22"/>
         </w:rPr>
-        <w:t xml:space="preserve">other </w:t>
-      </w:r>
-      <w:r>
-        <w:rPr>
-          <w:rFonts w:ascii="LucidaSansUnicode" w:hAnsi="LucidaSansUnicode"/>
-          <w:sz w:val="22"/>
-          <w:szCs w:val="22"/>
-        </w:rPr>
-        <w:t>files</w:t>
+        <w:t>other files</w:t>
       </w:r>
     </w:p>
     <w:p>
@@ -1505,9 +1414,212 @@
           <w:sz w:val="22"/>
           <w:szCs w:val="22"/>
         </w:rPr>
-        <w:t xml:space="preserve">, </w:t>
-      </w:r>
-      <w:r>
+        <w:t>, Technical Solutions / Optimization, General Further Development</w:t>
+      </w:r>
+    </w:p>
+    <w:p>
+      <w:pPr>
+        <w:pStyle w:val="NormalWeb"/>
+        <w:ind w:left="284"/>
+      </w:pPr>
+      <w:r>
+        <w:rPr>
+          <w:rFonts w:ascii="LucidaSansUnicode" w:hAnsi="LucidaSansUnicode"/>
+          <w:sz w:val="22"/>
+          <w:szCs w:val="22"/>
+        </w:rPr>
+        <w:t>4</w:t>
+      </w:r>
+      <w:r>
+        <w:rPr>
+          <w:rFonts w:ascii="LucidaSansUnicode" w:hAnsi="LucidaSansUnicode"/>
+          <w:sz w:val="22"/>
+          <w:szCs w:val="22"/>
+        </w:rPr>
+        <w:t xml:space="preserve">.1  Interactivity </w:t>
+      </w:r>
+    </w:p>
+    <w:p>
+      <w:pPr>
+        <w:pStyle w:val="NormalWeb"/>
+        <w:ind w:left="284"/>
+      </w:pPr>
+      <w:r>
+        <w:rPr>
+          <w:rFonts w:ascii="LucidaSansUnicode" w:hAnsi="LucidaSansUnicode"/>
+          <w:sz w:val="22"/>
+          <w:szCs w:val="22"/>
+        </w:rPr>
+        <w:t>4</w:t>
+      </w:r>
+      <w:r>
+        <w:rPr>
+          <w:rFonts w:ascii="LucidaSansUnicode" w:hAnsi="LucidaSansUnicode"/>
+          <w:sz w:val="22"/>
+          <w:szCs w:val="22"/>
+        </w:rPr>
+        <w:t>.2  </w:t>
+      </w:r>
+      <w:r>
+        <w:rPr>
+          <w:rFonts w:ascii="LucidaSansUnicode" w:hAnsi="LucidaSansUnicode"/>
+          <w:sz w:val="22"/>
+          <w:szCs w:val="22"/>
+        </w:rPr>
+        <w:t>Expression Atlas</w:t>
+      </w:r>
+    </w:p>
+    <w:p>
+      <w:pPr>
+        <w:pStyle w:val="NormalWeb"/>
+        <w:ind w:left="284"/>
+      </w:pPr>
+      <w:r>
+        <w:rPr>
+          <w:rFonts w:ascii="LucidaSansUnicode" w:hAnsi="LucidaSansUnicode"/>
+          <w:sz w:val="22"/>
+          <w:szCs w:val="22"/>
+        </w:rPr>
+        <w:t>4</w:t>
+      </w:r>
+      <w:r>
+        <w:rPr>
+          <w:rFonts w:ascii="LucidaSansUnicode" w:hAnsi="LucidaSansUnicode"/>
+          <w:sz w:val="22"/>
+          <w:szCs w:val="22"/>
+        </w:rPr>
+        <w:t>.3  </w:t>
+      </w:r>
+      <w:r>
+        <w:rPr>
+          <w:rFonts w:ascii="LucidaSansUnicode" w:hAnsi="LucidaSansUnicode"/>
+          <w:sz w:val="22"/>
+          <w:szCs w:val="22"/>
+        </w:rPr>
+        <w:t>Statistical a</w:t>
+      </w:r>
+      <w:r>
+        <w:rPr>
+          <w:rFonts w:ascii="LucidaSansUnicode" w:hAnsi="LucidaSansUnicode"/>
+          <w:sz w:val="22"/>
+          <w:szCs w:val="22"/>
+        </w:rPr>
+        <w:t xml:space="preserve">nalysis of files </w:t>
+      </w:r>
+      <w:r>
+        <w:rPr>
+          <w:rFonts w:ascii="LucidaSansUnicode" w:hAnsi="LucidaSansUnicode"/>
+          <w:sz w:val="22"/>
+          <w:szCs w:val="22"/>
+        </w:rPr>
+        <w:t>link to download graphs</w:t>
+      </w:r>
+    </w:p>
+    <w:p>
+      <w:pPr>
+        <w:pStyle w:val="NormalWeb"/>
+        <w:ind w:left="284"/>
+      </w:pPr>
+      <w:r>
+        <w:rPr>
+          <w:rFonts w:ascii="LucidaSansUnicode" w:hAnsi="LucidaSansUnicode"/>
+          <w:sz w:val="22"/>
+          <w:szCs w:val="22"/>
+        </w:rPr>
+        <w:t>4</w:t>
+      </w:r>
+      <w:r>
+        <w:rPr>
+          <w:rFonts w:ascii="LucidaSansUnicode" w:hAnsi="LucidaSansUnicode"/>
+          <w:sz w:val="22"/>
+          <w:szCs w:val="22"/>
+        </w:rPr>
+        <w:t>.4  </w:t>
+      </w:r>
+      <w:r>
+        <w:rPr>
+          <w:rFonts w:ascii="LucidaSansUnicode" w:hAnsi="LucidaSansUnicode"/>
+          <w:sz w:val="22"/>
+          <w:szCs w:val="22"/>
+        </w:rPr>
+        <w:t>Upload Own Tree</w:t>
+      </w:r>
+    </w:p>
+    <w:p>
+      <w:pPr>
+        <w:pStyle w:val="NormalWeb"/>
+        <w:ind w:left="284"/>
+      </w:pPr>
+      <w:r>
+        <w:rPr>
+          <w:rFonts w:ascii="LucidaSansUnicode" w:hAnsi="LucidaSansUnicode"/>
+          <w:sz w:val="22"/>
+          <w:szCs w:val="22"/>
+        </w:rPr>
+        <w:t>4</w:t>
+      </w:r>
+      <w:r>
+        <w:rPr>
+          <w:rFonts w:ascii="LucidaSansUnicode" w:hAnsi="LucidaSansUnicode"/>
+          <w:sz w:val="22"/>
+          <w:szCs w:val="22"/>
+        </w:rPr>
+        <w:t>.5  </w:t>
+      </w:r>
+      <w:r>
+        <w:rPr>
+          <w:rFonts w:ascii="LucidaSansUnicode" w:hAnsi="LucidaSansUnicode"/>
+          <w:sz w:val="22"/>
+          <w:szCs w:val="22"/>
+        </w:rPr>
+        <w:t>Ability to Login</w:t>
+      </w:r>
+    </w:p>
+    <w:p>
+      <w:pPr>
+        <w:pStyle w:val="NormalWeb"/>
+        <w:ind w:left="284"/>
+      </w:pPr>
+      <w:r>
+        <w:rPr>
+          <w:rFonts w:ascii="LucidaSansUnicode" w:hAnsi="LucidaSansUnicode"/>
+          <w:sz w:val="22"/>
+          <w:szCs w:val="22"/>
+        </w:rPr>
+        <w:t>4</w:t>
+      </w:r>
+      <w:r>
+        <w:rPr>
+          <w:rFonts w:ascii="LucidaSansUnicode" w:hAnsi="LucidaSansUnicode"/>
+          <w:sz w:val="22"/>
+          <w:szCs w:val="22"/>
+        </w:rPr>
+        <w:t>.6  </w:t>
+      </w:r>
+      <w:r>
+        <w:rPr>
+          <w:rFonts w:ascii="LucidaSansUnicode" w:hAnsi="LucidaSansUnicode"/>
+          <w:sz w:val="22"/>
+          <w:szCs w:val="22"/>
+        </w:rPr>
+        <w:t>Updatability</w:t>
+      </w:r>
+    </w:p>
+    <w:p>
+      <w:pPr>
+        <w:pStyle w:val="NormalWeb"/>
+        <w:ind w:left="284" w:hanging="710"/>
+        <w:rPr>
+          <w:rFonts w:ascii="LucidaSansUnicode" w:hAnsi="LucidaSansUnicode"/>
+          <w:sz w:val="22"/>
+          <w:szCs w:val="22"/>
+        </w:rPr>
+      </w:pPr>
+    </w:p>
+    <w:p>
+      <w:pPr>
+        <w:pStyle w:val="NormalWeb"/>
+        <w:ind w:left="284" w:hanging="710"/>
         <w:rPr>
           <w:rFonts w:ascii="LucidaSansUnicode" w:hAnsi="LucidaSansUnicode"/>
           <w:b/>
@@ -1515,8 +1627,7 @@
           <w:sz w:val="22"/>
           <w:szCs w:val="22"/>
         </w:rPr>
-        <w:t>Technical Solutions / Optimization</w:t>
-      </w:r>
+      </w:pPr>
       <w:r>
         <w:rPr>
           <w:rFonts w:ascii="LucidaSansUnicode" w:hAnsi="LucidaSansUnicode"/>
@@ -1525,7 +1636,7 @@
           <w:sz w:val="22"/>
           <w:szCs w:val="22"/>
         </w:rPr>
-        <w:t>,</w:t>
+        <w:t>5</w:t>
       </w:r>
       <w:r>
         <w:rPr>
@@ -1535,254 +1646,9 @@
           <w:sz w:val="22"/>
           <w:szCs w:val="22"/>
         </w:rPr>
-        <w:t xml:space="preserve"> General Further Development</w:t>
-      </w:r>
-    </w:p>
-    <w:p>
-      <w:pPr>
-        <w:pStyle w:val="NormalWeb"/>
-        <w:ind w:left="284"/>
-      </w:pPr>
-      <w:proofErr w:type="gramStart"/>
-      <w:r>
-        <w:rPr>
-          <w:rFonts w:ascii="LucidaSansUnicode" w:hAnsi="LucidaSansUnicode"/>
-          <w:sz w:val="22"/>
-          <w:szCs w:val="22"/>
-        </w:rPr>
-        <w:t>4</w:t>
-      </w:r>
-      <w:r>
-        <w:rPr>
-          <w:rFonts w:ascii="LucidaSansUnicode" w:hAnsi="LucidaSansUnicode"/>
-          <w:sz w:val="22"/>
-          <w:szCs w:val="22"/>
-        </w:rPr>
-        <w:t>.1  Interactivity</w:t>
-      </w:r>
-      <w:proofErr w:type="gramEnd"/>
-      <w:r>
-        <w:rPr>
-          <w:rFonts w:ascii="LucidaSansUnicode" w:hAnsi="LucidaSansUnicode"/>
-          <w:sz w:val="22"/>
-          <w:szCs w:val="22"/>
-        </w:rPr>
         <w:t xml:space="preserve"> </w:t>
       </w:r>
-    </w:p>
-    <w:p>
-      <w:pPr>
-        <w:pStyle w:val="NormalWeb"/>
-        <w:ind w:left="284"/>
-      </w:pPr>
-      <w:r>
-        <w:rPr>
-          <w:rFonts w:ascii="LucidaSansUnicode" w:hAnsi="LucidaSansUnicode"/>
-          <w:sz w:val="22"/>
-          <w:szCs w:val="22"/>
-        </w:rPr>
-        <w:t>4</w:t>
-      </w:r>
-      <w:r>
-        <w:rPr>
-          <w:rFonts w:ascii="LucidaSansUnicode" w:hAnsi="LucidaSansUnicode"/>
-          <w:sz w:val="22"/>
-          <w:szCs w:val="22"/>
-        </w:rPr>
-        <w:t xml:space="preserve">.2   </w:t>
-      </w:r>
-      <w:r>
-        <w:rPr>
-          <w:rFonts w:ascii="LucidaSansUnicode" w:hAnsi="LucidaSansUnicode"/>
-          <w:sz w:val="22"/>
-          <w:szCs w:val="22"/>
-        </w:rPr>
-        <w:t>Expression Atlas</w:t>
-      </w:r>
-    </w:p>
-    <w:p>
-      <w:pPr>
-        <w:pStyle w:val="NormalWeb"/>
-        <w:ind w:left="284"/>
-      </w:pPr>
-      <w:proofErr w:type="gramStart"/>
-      <w:r>
-        <w:rPr>
-          <w:rFonts w:ascii="LucidaSansUnicode" w:hAnsi="LucidaSansUnicode"/>
-          <w:sz w:val="22"/>
-          <w:szCs w:val="22"/>
-        </w:rPr>
-        <w:t>4</w:t>
-      </w:r>
-      <w:r>
-        <w:rPr>
-          <w:rFonts w:ascii="LucidaSansUnicode" w:hAnsi="LucidaSansUnicode"/>
-          <w:sz w:val="22"/>
-          <w:szCs w:val="22"/>
-        </w:rPr>
-        <w:t>.3  </w:t>
-      </w:r>
-      <w:r>
-        <w:rPr>
-          <w:rFonts w:ascii="LucidaSansUnicode" w:hAnsi="LucidaSansUnicode"/>
-          <w:sz w:val="22"/>
-          <w:szCs w:val="22"/>
-        </w:rPr>
-        <w:t>Statistical</w:t>
-      </w:r>
-      <w:proofErr w:type="gramEnd"/>
-      <w:r>
-        <w:rPr>
-          <w:rFonts w:ascii="LucidaSansUnicode" w:hAnsi="LucidaSansUnicode"/>
-          <w:sz w:val="22"/>
-          <w:szCs w:val="22"/>
-        </w:rPr>
-        <w:t xml:space="preserve"> a</w:t>
-      </w:r>
-      <w:r>
-        <w:rPr>
-          <w:rFonts w:ascii="LucidaSansUnicode" w:hAnsi="LucidaSansUnicode"/>
-          <w:sz w:val="22"/>
-          <w:szCs w:val="22"/>
-        </w:rPr>
-        <w:t xml:space="preserve">nalysis of files </w:t>
-      </w:r>
-      <w:r>
-        <w:rPr>
-          <w:rFonts w:ascii="LucidaSansUnicode" w:hAnsi="LucidaSansUnicode"/>
-          <w:sz w:val="22"/>
-          <w:szCs w:val="22"/>
-        </w:rPr>
-        <w:t>link to download graphs</w:t>
-      </w:r>
-    </w:p>
-    <w:p>
-      <w:pPr>
-        <w:pStyle w:val="NormalWeb"/>
-        <w:ind w:left="284"/>
-      </w:pPr>
-      <w:proofErr w:type="gramStart"/>
-      <w:r>
-        <w:rPr>
-          <w:rFonts w:ascii="LucidaSansUnicode" w:hAnsi="LucidaSansUnicode"/>
-          <w:sz w:val="22"/>
-          <w:szCs w:val="22"/>
-        </w:rPr>
-        <w:t>4</w:t>
-      </w:r>
-      <w:r>
-        <w:rPr>
-          <w:rFonts w:ascii="LucidaSansUnicode" w:hAnsi="LucidaSansUnicode"/>
-          <w:sz w:val="22"/>
-          <w:szCs w:val="22"/>
-        </w:rPr>
-        <w:t>.4  </w:t>
-      </w:r>
-      <w:r>
-        <w:rPr>
-          <w:rFonts w:ascii="LucidaSansUnicode" w:hAnsi="LucidaSansUnicode"/>
-          <w:sz w:val="22"/>
-          <w:szCs w:val="22"/>
-        </w:rPr>
-        <w:t>Upload</w:t>
-      </w:r>
-      <w:proofErr w:type="gramEnd"/>
-      <w:r>
-        <w:rPr>
-          <w:rFonts w:ascii="LucidaSansUnicode" w:hAnsi="LucidaSansUnicode"/>
-          <w:sz w:val="22"/>
-          <w:szCs w:val="22"/>
-        </w:rPr>
-        <w:t xml:space="preserve"> Own Tree</w:t>
-      </w:r>
-    </w:p>
-    <w:p>
-      <w:pPr>
-        <w:pStyle w:val="NormalWeb"/>
-        <w:ind w:left="284"/>
-      </w:pPr>
-      <w:proofErr w:type="gramStart"/>
-      <w:r>
-        <w:rPr>
-          <w:rFonts w:ascii="LucidaSansUnicode" w:hAnsi="LucidaSansUnicode"/>
-          <w:sz w:val="22"/>
-          <w:szCs w:val="22"/>
-        </w:rPr>
-        <w:t>4</w:t>
-      </w:r>
-      <w:r>
-        <w:rPr>
-          <w:rFonts w:ascii="LucidaSansUnicode" w:hAnsi="LucidaSansUnicode"/>
-          <w:sz w:val="22"/>
-          <w:szCs w:val="22"/>
-        </w:rPr>
-        <w:t>.5  </w:t>
-      </w:r>
-      <w:r>
-        <w:rPr>
-          <w:rFonts w:ascii="LucidaSansUnicode" w:hAnsi="LucidaSansUnicode"/>
-          <w:sz w:val="22"/>
-          <w:szCs w:val="22"/>
-        </w:rPr>
-        <w:t>Ability</w:t>
-      </w:r>
-      <w:proofErr w:type="gramEnd"/>
-      <w:r>
-        <w:rPr>
-          <w:rFonts w:ascii="LucidaSansUnicode" w:hAnsi="LucidaSansUnicode"/>
-          <w:sz w:val="22"/>
-          <w:szCs w:val="22"/>
-        </w:rPr>
-        <w:t xml:space="preserve"> to Login</w:t>
-      </w:r>
-    </w:p>
-    <w:p>
-      <w:pPr>
-        <w:pStyle w:val="NormalWeb"/>
-        <w:ind w:left="284"/>
-      </w:pPr>
-      <w:proofErr w:type="gramStart"/>
-      <w:r>
-        <w:rPr>
-          <w:rFonts w:ascii="LucidaSansUnicode" w:hAnsi="LucidaSansUnicode"/>
-          <w:sz w:val="22"/>
-          <w:szCs w:val="22"/>
-        </w:rPr>
-        <w:t>4</w:t>
-      </w:r>
-      <w:r>
-        <w:rPr>
-          <w:rFonts w:ascii="LucidaSansUnicode" w:hAnsi="LucidaSansUnicode"/>
-          <w:sz w:val="22"/>
-          <w:szCs w:val="22"/>
-        </w:rPr>
-        <w:t>.6  </w:t>
-      </w:r>
-      <w:r>
-        <w:rPr>
-          <w:rFonts w:ascii="LucidaSansUnicode" w:hAnsi="LucidaSansUnicode"/>
-          <w:sz w:val="22"/>
-          <w:szCs w:val="22"/>
-        </w:rPr>
-        <w:t>Updatability</w:t>
-      </w:r>
-      <w:proofErr w:type="gramEnd"/>
-    </w:p>
-    <w:p>
-      <w:pPr>
-        <w:pStyle w:val="NormalWeb"/>
-        <w:ind w:left="284" w:hanging="710"/>
-        <w:rPr>
-          <w:rFonts w:ascii="LucidaSansUnicode" w:hAnsi="LucidaSansUnicode"/>
-          <w:sz w:val="22"/>
-          <w:szCs w:val="22"/>
-        </w:rPr>
-      </w:pPr>
-    </w:p>
-    <w:p>
-      <w:pPr>
-        <w:pStyle w:val="NormalWeb"/>
-        <w:ind w:left="284" w:hanging="710"/>
+      <w:r>
         <w:rPr>
           <w:rFonts w:ascii="LucidaSansUnicode" w:hAnsi="LucidaSansUnicode"/>
           <w:b/>
@@ -1790,37 +1656,27 @@
           <w:sz w:val="22"/>
           <w:szCs w:val="22"/>
         </w:rPr>
-      </w:pPr>
-      <w:r>
-        <w:rPr>
-          <w:rFonts w:ascii="LucidaSansUnicode" w:hAnsi="LucidaSansUnicode"/>
-          <w:b/>
-          <w:bCs/>
-          <w:sz w:val="22"/>
-          <w:szCs w:val="22"/>
-        </w:rPr>
-        <w:t>5</w:t>
-      </w:r>
-      <w:r>
-        <w:rPr>
-          <w:rFonts w:ascii="LucidaSansUnicode" w:hAnsi="LucidaSansUnicode"/>
-          <w:b/>
-          <w:bCs/>
+        <w:t xml:space="preserve">References </w:t>
+      </w:r>
+    </w:p>
+    <w:p>
+      <w:pPr>
+        <w:pStyle w:val="NormalWeb"/>
+        <w:ind w:left="284" w:hanging="710"/>
+        <w:rPr>
+          <w:rFonts w:ascii="LucidaSansUnicode" w:hAnsi="LucidaSansUnicode"/>
+          <w:sz w:val="22"/>
+          <w:szCs w:val="22"/>
+        </w:rPr>
+      </w:pPr>
+      <w:r>
+        <w:rPr>
+          <w:rFonts w:ascii="LucidaSansUnicode" w:hAnsi="LucidaSansUnicode"/>
           <w:sz w:val="22"/>
           <w:szCs w:val="22"/>
         </w:rPr>
         <w:t xml:space="preserve"> </w:t>
       </w:r>
-      <w:r>
-        <w:rPr>
-          <w:rFonts w:ascii="LucidaSansUnicode" w:hAnsi="LucidaSansUnicode"/>
-          <w:b/>
-          <w:bCs/>
-          <w:sz w:val="22"/>
-          <w:szCs w:val="22"/>
-        </w:rPr>
-        <w:t xml:space="preserve">References </w:t>
-      </w:r>
     </w:p>
     <w:p>
       <w:pPr>
@@ -1832,30 +1688,11 @@
           <w:szCs w:val="22"/>
         </w:rPr>
       </w:pPr>
-      <w:r>
-        <w:rPr>
-          <w:rFonts w:ascii="LucidaSansUnicode" w:hAnsi="LucidaSansUnicode"/>
-          <w:sz w:val="22"/>
-          <w:szCs w:val="22"/>
-        </w:rPr>
-        <w:t xml:space="preserve"> </w:t>
-      </w:r>
     </w:p>
     <w:p>
       <w:pPr>
         <w:pStyle w:val="NormalWeb"/>
         <w:ind w:left="284" w:hanging="710"/>
-        <w:rPr>
-          <w:rFonts w:ascii="LucidaSansUnicode" w:hAnsi="LucidaSansUnicode"/>
-          <w:sz w:val="22"/>
-          <w:szCs w:val="22"/>
-        </w:rPr>
-      </w:pPr>
-    </w:p>
-    <w:p>
-      <w:pPr>
-        <w:pStyle w:val="NormalWeb"/>
-        <w:ind w:left="284" w:hanging="710"/>
       </w:pPr>
       <w:r>
         <w:rPr>
@@ -1865,8 +1702,6 @@
         </w:rPr>
         <w:t>What else do we need?</w:t>
       </w:r>
-      <w:bookmarkStart w:id="0" w:name="_GoBack"/>
-      <w:bookmarkEnd w:id="0"/>
     </w:p>
     <w:sectPr>
       <w:pgSz w:w="11900" w:h="16840"/>

</xml_diff>